<commit_message>
Documetos Sprint1 con portada y en pdf
</commit_message>
<xml_diff>
--- a/docs/Iteración1/words/INFORME DE DESEMPEÑO DEL EQUIPO DE TRABAJO_13nov.docx
+++ b/docs/Iteración1/words/INFORME DE DESEMPEÑO DEL EQUIPO DE TRABAJO_13nov.docx
@@ -4,7 +4,157 @@
   <w:body>
     <w:p>
       <w:pPr>
-        <w:spacing w:after="0"/>
+        <w:spacing w:after="100" w:afterAutospacing="1"/>
+        <w:rPr>
+          <w:sz w:val="20"/>
+          <w:lang w:val="es-PA"/>
+        </w:rPr>
+      </w:pPr>
+      <w:r>
+        <w:rPr>
+          <w:sz w:val="20"/>
+          <w:lang w:val="es-PA"/>
+        </w:rPr>
+        <w:t xml:space="preserve">Fecha: </w:t>
+      </w:r>
+      <w:r>
+        <w:rPr>
+          <w:sz w:val="20"/>
+          <w:lang w:val="es-PA"/>
+        </w:rPr>
+        <w:t>13/11/2024</w:t>
+      </w:r>
+    </w:p>
+    <w:p>
+      <w:pPr>
+        <w:spacing w:after="100" w:afterAutospacing="1"/>
+        <w:jc w:val="center"/>
+        <w:rPr>
+          <w:sz w:val="36"/>
+          <w:szCs w:val="36"/>
+          <w:lang w:val="es-PA"/>
+        </w:rPr>
+      </w:pPr>
+      <w:r>
+        <w:rPr>
+          <w:sz w:val="36"/>
+          <w:szCs w:val="36"/>
+          <w:lang w:val="es-PA"/>
+        </w:rPr>
+        <w:drawing>
+          <wp:anchor distT="0" distB="0" distL="114300" distR="114300" simplePos="0" relativeHeight="251659264" behindDoc="0" locked="0" layoutInCell="1" allowOverlap="1" wp14:anchorId="72B8E35D" wp14:editId="64898169">
+            <wp:simplePos x="0" y="0"/>
+            <wp:positionH relativeFrom="margin">
+              <wp:align>center</wp:align>
+            </wp:positionH>
+            <wp:positionV relativeFrom="paragraph">
+              <wp:posOffset>327025</wp:posOffset>
+            </wp:positionV>
+            <wp:extent cx="3133090" cy="4057650"/>
+            <wp:effectExtent l="0" t="0" r="0" b="0"/>
+            <wp:wrapTopAndBottom/>
+            <wp:docPr id="330863372" name="Imagen 2" descr="Imagen que contiene Logotipo"/>
+            <wp:cNvGraphicFramePr>
+              <a:graphicFrameLocks xmlns:a="http://schemas.openxmlformats.org/drawingml/2006/main" noChangeAspect="1"/>
+            </wp:cNvGraphicFramePr>
+            <a:graphic xmlns:a="http://schemas.openxmlformats.org/drawingml/2006/main">
+              <a:graphicData uri="http://schemas.openxmlformats.org/drawingml/2006/picture">
+                <pic:pic xmlns:pic="http://schemas.openxmlformats.org/drawingml/2006/picture">
+                  <pic:nvPicPr>
+                    <pic:cNvPr id="0" name="Imagen 3" descr="Imagen que contiene Logotipo"/>
+                    <pic:cNvPicPr>
+                      <a:picLocks noChangeAspect="1" noChangeArrowheads="1"/>
+                    </pic:cNvPicPr>
+                  </pic:nvPicPr>
+                  <pic:blipFill>
+                    <a:blip r:embed="rId6">
+                      <a:extLst>
+                        <a:ext uri="{28A0092B-C50C-407E-A947-70E740481C1C}">
+                          <a14:useLocalDpi xmlns:a14="http://schemas.microsoft.com/office/drawing/2010/main" val="0"/>
+                        </a:ext>
+                      </a:extLst>
+                    </a:blip>
+                    <a:srcRect/>
+                    <a:stretch>
+                      <a:fillRect/>
+                    </a:stretch>
+                  </pic:blipFill>
+                  <pic:spPr bwMode="auto">
+                    <a:xfrm>
+                      <a:off x="0" y="0"/>
+                      <a:ext cx="3133090" cy="4057650"/>
+                    </a:xfrm>
+                    <a:prstGeom prst="rect">
+                      <a:avLst/>
+                    </a:prstGeom>
+                    <a:noFill/>
+                  </pic:spPr>
+                </pic:pic>
+              </a:graphicData>
+            </a:graphic>
+            <wp14:sizeRelH relativeFrom="page">
+              <wp14:pctWidth>0</wp14:pctWidth>
+            </wp14:sizeRelH>
+            <wp14:sizeRelV relativeFrom="page">
+              <wp14:pctHeight>0</wp14:pctHeight>
+            </wp14:sizeRelV>
+          </wp:anchor>
+        </w:drawing>
+      </w:r>
+      <w:r>
+        <w:rPr>
+          <w:sz w:val="36"/>
+          <w:szCs w:val="36"/>
+          <w:lang w:val="es-PA"/>
+        </w:rPr>
+        <w:t>INFORME DE DESEMPEÑO</w:t>
+      </w:r>
+      <w:r>
+        <w:rPr>
+          <w:sz w:val="36"/>
+          <w:szCs w:val="36"/>
+          <w:lang w:val="es-PA"/>
+        </w:rPr>
+        <w:t xml:space="preserve"> DEL EQUIPO DE TRABAJO</w:t>
+      </w:r>
+    </w:p>
+    <w:p>
+      <w:pPr>
+        <w:spacing w:after="100" w:afterAutospacing="1"/>
+        <w:rPr>
+          <w:sz w:val="20"/>
+          <w:lang w:val="es-PA"/>
+        </w:rPr>
+      </w:pPr>
+    </w:p>
+    <w:p>
+      <w:pPr>
+        <w:spacing w:after="100" w:afterAutospacing="1"/>
+        <w:rPr>
+          <w:sz w:val="20"/>
+          <w:lang w:val="es-PA"/>
+        </w:rPr>
+      </w:pPr>
+    </w:p>
+    <w:p>
+      <w:pPr>
+        <w:spacing w:after="100" w:afterAutospacing="1"/>
+        <w:rPr>
+          <w:sz w:val="20"/>
+          <w:lang w:val="es-PA"/>
+        </w:rPr>
+      </w:pPr>
+      <w:r>
+        <w:rPr>
+          <w:sz w:val="20"/>
+          <w:lang w:val="es-PA"/>
+        </w:rPr>
+        <w:t>Grupo: G1.12</w:t>
+      </w:r>
+    </w:p>
+    <w:p>
+      <w:pPr>
+        <w:spacing w:after="100" w:afterAutospacing="1"/>
         <w:rPr>
           <w:sz w:val="20"/>
           <w:lang w:val="es-PA"/>
@@ -47,6 +197,7 @@
                 <w:sz w:val="20"/>
                 <w:lang w:val="es-PA"/>
               </w:rPr>
+              <w:lastRenderedPageBreak/>
               <w:t>Nombre del Proyecto</w:t>
             </w:r>
           </w:p>
@@ -1514,6 +1665,7 @@
         <w:rPr>
           <w:b/>
         </w:rPr>
+        <w:lastRenderedPageBreak/>
         <w:t>INCIDENCIAS</w:t>
       </w:r>
     </w:p>
@@ -2079,11 +2231,12 @@
       </w:pPr>
     </w:p>
     <w:sectPr>
-      <w:headerReference w:type="default" r:id="rId6"/>
-      <w:footerReference w:type="default" r:id="rId7"/>
+      <w:headerReference w:type="default" r:id="rId7"/>
+      <w:footerReference w:type="default" r:id="rId8"/>
       <w:pgSz w:w="15840" w:h="12240" w:orient="landscape"/>
       <w:pgMar w:top="720" w:right="720" w:bottom="720" w:left="720" w:header="708" w:footer="708" w:gutter="0"/>
       <w:cols w:space="708"/>
+      <w:titlePg/>
       <w:docGrid w:linePitch="360"/>
     </w:sectPr>
   </w:body>

</xml_diff>